<commit_message>
Added some stuff to part 4
</commit_message>
<xml_diff>
--- a/Deliverables/3_ProjectPlan_TeamCharter/COMP3059 Project Plan - Team Charter Template.docx
+++ b/Deliverables/3_ProjectPlan_TeamCharter/COMP3059 Project Plan - Team Charter Template.docx
@@ -1497,13 +1497,13 @@
         <w:tblLook w:val="01E0" w:firstRow="1" w:lastRow="1" w:firstColumn="1" w:lastColumn="1" w:noHBand="0" w:noVBand="0"/>
       </w:tblPr>
       <w:tblGrid>
-        <w:gridCol w:w="4315"/>
-        <w:gridCol w:w="4315"/>
+        <w:gridCol w:w="4341"/>
+        <w:gridCol w:w="4289"/>
       </w:tblGrid>
       <w:tr>
         <w:tc>
           <w:tcPr>
-            <w:tcW w:w="4428" w:type="dxa"/>
+            <w:tcW w:w="4341" w:type="dxa"/>
             <w:shd w:val="clear" w:color="auto" w:fill="E6E6E6"/>
           </w:tcPr>
           <w:p>
@@ -1522,7 +1522,7 @@
         </w:tc>
         <w:tc>
           <w:tcPr>
-            <w:tcW w:w="4428" w:type="dxa"/>
+            <w:tcW w:w="4289" w:type="dxa"/>
             <w:shd w:val="clear" w:color="auto" w:fill="E6E6E6"/>
           </w:tcPr>
           <w:p>
@@ -1543,7 +1543,7 @@
       <w:tr>
         <w:tc>
           <w:tcPr>
-            <w:tcW w:w="4428" w:type="dxa"/>
+            <w:tcW w:w="4341" w:type="dxa"/>
           </w:tcPr>
           <w:p>
             <w:pPr>
@@ -1553,27 +1553,43 @@
                 <w:szCs w:val="40"/>
               </w:rPr>
             </w:pPr>
-            <w:bookmarkStart w:id="2" w:name="_GoBack"/>
-            <w:bookmarkEnd w:id="2"/>
-          </w:p>
-        </w:tc>
-        <w:tc>
-          <w:tcPr>
-            <w:tcW w:w="4428" w:type="dxa"/>
-          </w:tcPr>
-          <w:p>
-            <w:pPr>
-              <w:rPr>
-                <w:rFonts w:ascii="Frutiger-Light" w:hAnsi="Frutiger-Light"/>
-              </w:rPr>
-            </w:pPr>
+            <w:r>
+              <w:rPr>
+                <w:rFonts w:ascii="Frutiger-Light" w:hAnsi="Frutiger-Light"/>
+                <w:sz w:val="40"/>
+                <w:szCs w:val="40"/>
+              </w:rPr>
+              <w:t>Web Application</w:t>
+            </w:r>
+          </w:p>
+        </w:tc>
+        <w:tc>
+          <w:tcPr>
+            <w:tcW w:w="4289" w:type="dxa"/>
+          </w:tcPr>
+          <w:p>
+            <w:pPr>
+              <w:rPr>
+                <w:rFonts w:ascii="Frutiger-Light" w:hAnsi="Frutiger-Light"/>
+                <w:sz w:val="40"/>
+                <w:szCs w:val="40"/>
+              </w:rPr>
+            </w:pPr>
+            <w:r>
+              <w:rPr>
+                <w:rFonts w:ascii="Frutiger-Light" w:hAnsi="Frutiger-Light"/>
+                <w:sz w:val="40"/>
+                <w:szCs w:val="40"/>
+              </w:rPr>
+              <w:t>Paywalls</w:t>
+            </w:r>
           </w:p>
         </w:tc>
       </w:tr>
       <w:tr>
         <w:tc>
           <w:tcPr>
-            <w:tcW w:w="4428" w:type="dxa"/>
+            <w:tcW w:w="4341" w:type="dxa"/>
           </w:tcPr>
           <w:p>
             <w:pPr>
@@ -1583,25 +1599,43 @@
                 <w:szCs w:val="40"/>
               </w:rPr>
             </w:pPr>
-          </w:p>
-        </w:tc>
-        <w:tc>
-          <w:tcPr>
-            <w:tcW w:w="4428" w:type="dxa"/>
-          </w:tcPr>
-          <w:p>
-            <w:pPr>
-              <w:rPr>
-                <w:rFonts w:ascii="Frutiger-Light" w:hAnsi="Frutiger-Light"/>
-              </w:rPr>
-            </w:pPr>
+            <w:r>
+              <w:rPr>
+                <w:rFonts w:ascii="Frutiger-Light" w:hAnsi="Frutiger-Light"/>
+                <w:sz w:val="40"/>
+                <w:szCs w:val="40"/>
+              </w:rPr>
+              <w:t>Android Application</w:t>
+            </w:r>
+          </w:p>
+        </w:tc>
+        <w:tc>
+          <w:tcPr>
+            <w:tcW w:w="4289" w:type="dxa"/>
+          </w:tcPr>
+          <w:p>
+            <w:pPr>
+              <w:rPr>
+                <w:rFonts w:ascii="Frutiger-Light" w:hAnsi="Frutiger-Light"/>
+                <w:sz w:val="40"/>
+                <w:szCs w:val="40"/>
+              </w:rPr>
+            </w:pPr>
+            <w:r>
+              <w:rPr>
+                <w:rFonts w:ascii="Frutiger-Light" w:hAnsi="Frutiger-Light"/>
+                <w:sz w:val="40"/>
+                <w:szCs w:val="40"/>
+              </w:rPr>
+              <w:t>iOS</w:t>
+            </w:r>
           </w:p>
         </w:tc>
       </w:tr>
       <w:tr>
         <w:tc>
           <w:tcPr>
-            <w:tcW w:w="4428" w:type="dxa"/>
+            <w:tcW w:w="4341" w:type="dxa"/>
           </w:tcPr>
           <w:p>
             <w:pPr>
@@ -1611,25 +1645,51 @@
                 <w:szCs w:val="40"/>
               </w:rPr>
             </w:pPr>
-          </w:p>
-        </w:tc>
-        <w:tc>
-          <w:tcPr>
-            <w:tcW w:w="4428" w:type="dxa"/>
-          </w:tcPr>
-          <w:p>
-            <w:pPr>
-              <w:rPr>
-                <w:rFonts w:ascii="Frutiger-Light" w:hAnsi="Frutiger-Light"/>
-              </w:rPr>
-            </w:pPr>
+            <w:r>
+              <w:rPr>
+                <w:rFonts w:ascii="Frutiger-Light" w:hAnsi="Frutiger-Light"/>
+                <w:sz w:val="40"/>
+                <w:szCs w:val="40"/>
+              </w:rPr>
+              <w:t>REST</w:t>
+            </w:r>
+            <w:r>
+              <w:rPr>
+                <w:rFonts w:ascii="Frutiger-Light" w:hAnsi="Frutiger-Light"/>
+                <w:sz w:val="40"/>
+                <w:szCs w:val="40"/>
+              </w:rPr>
+              <w:t xml:space="preserve"> API</w:t>
+            </w:r>
+          </w:p>
+        </w:tc>
+        <w:tc>
+          <w:tcPr>
+            <w:tcW w:w="4289" w:type="dxa"/>
+          </w:tcPr>
+          <w:p>
+            <w:pPr>
+              <w:rPr>
+                <w:rFonts w:ascii="Frutiger-Light" w:hAnsi="Frutiger-Light"/>
+                <w:sz w:val="40"/>
+                <w:szCs w:val="40"/>
+              </w:rPr>
+            </w:pPr>
+            <w:r>
+              <w:rPr>
+                <w:rFonts w:ascii="Frutiger-Light" w:hAnsi="Frutiger-Light"/>
+                <w:sz w:val="40"/>
+                <w:szCs w:val="40"/>
+              </w:rPr>
+              <w:t>Enforcing Classifieds</w:t>
+            </w:r>
           </w:p>
         </w:tc>
       </w:tr>
       <w:tr>
         <w:tc>
           <w:tcPr>
-            <w:tcW w:w="4428" w:type="dxa"/>
+            <w:tcW w:w="4341" w:type="dxa"/>
           </w:tcPr>
           <w:p>
             <w:pPr>
@@ -1639,11 +1699,183 @@
                 <w:szCs w:val="40"/>
               </w:rPr>
             </w:pPr>
-          </w:p>
-        </w:tc>
-        <w:tc>
-          <w:tcPr>
-            <w:tcW w:w="4428" w:type="dxa"/>
+            <w:r>
+              <w:rPr>
+                <w:rFonts w:ascii="Frutiger-Light" w:hAnsi="Frutiger-Light"/>
+                <w:sz w:val="40"/>
+                <w:szCs w:val="40"/>
+              </w:rPr>
+              <w:t>Note and Classified Posting</w:t>
+            </w:r>
+          </w:p>
+        </w:tc>
+        <w:tc>
+          <w:tcPr>
+            <w:tcW w:w="4289" w:type="dxa"/>
+          </w:tcPr>
+          <w:p>
+            <w:pPr>
+              <w:rPr>
+                <w:rFonts w:ascii="Frutiger-Light" w:hAnsi="Frutiger-Light"/>
+                <w:sz w:val="40"/>
+                <w:szCs w:val="40"/>
+              </w:rPr>
+            </w:pPr>
+            <w:r>
+              <w:rPr>
+                <w:rFonts w:ascii="Frutiger-Light" w:hAnsi="Frutiger-Light"/>
+                <w:sz w:val="40"/>
+                <w:szCs w:val="40"/>
+              </w:rPr>
+              <w:t>Handling Payments</w:t>
+            </w:r>
+          </w:p>
+        </w:tc>
+      </w:tr>
+      <w:tr>
+        <w:tc>
+          <w:tcPr>
+            <w:tcW w:w="4341" w:type="dxa"/>
+          </w:tcPr>
+          <w:p>
+            <w:pPr>
+              <w:rPr>
+                <w:rFonts w:ascii="Frutiger-Light" w:hAnsi="Frutiger-Light"/>
+                <w:sz w:val="40"/>
+                <w:szCs w:val="40"/>
+              </w:rPr>
+            </w:pPr>
+            <w:r>
+              <w:rPr>
+                <w:rFonts w:ascii="Frutiger-Light" w:hAnsi="Frutiger-Light"/>
+                <w:sz w:val="40"/>
+                <w:szCs w:val="40"/>
+              </w:rPr>
+              <w:t>Advertising Space</w:t>
+            </w:r>
+          </w:p>
+        </w:tc>
+        <w:tc>
+          <w:tcPr>
+            <w:tcW w:w="4289" w:type="dxa"/>
+          </w:tcPr>
+          <w:p>
+            <w:pPr>
+              <w:rPr>
+                <w:rFonts w:ascii="Frutiger-Light" w:hAnsi="Frutiger-Light"/>
+                <w:sz w:val="40"/>
+                <w:szCs w:val="40"/>
+              </w:rPr>
+            </w:pPr>
+            <w:r>
+              <w:rPr>
+                <w:rFonts w:ascii="Frutiger-Light" w:hAnsi="Frutiger-Light"/>
+                <w:sz w:val="40"/>
+                <w:szCs w:val="40"/>
+              </w:rPr>
+              <w:t>Social Networking</w:t>
+            </w:r>
+          </w:p>
+        </w:tc>
+      </w:tr>
+      <w:tr>
+        <w:tc>
+          <w:tcPr>
+            <w:tcW w:w="4341" w:type="dxa"/>
+          </w:tcPr>
+          <w:p>
+            <w:pPr>
+              <w:rPr>
+                <w:rFonts w:ascii="Frutiger-Light" w:hAnsi="Frutiger-Light"/>
+                <w:sz w:val="40"/>
+                <w:szCs w:val="40"/>
+              </w:rPr>
+            </w:pPr>
+            <w:r>
+              <w:rPr>
+                <w:rFonts w:ascii="Frutiger-Light" w:hAnsi="Frutiger-Light"/>
+                <w:sz w:val="40"/>
+                <w:szCs w:val="40"/>
+              </w:rPr>
+              <w:t>Social Media Elements</w:t>
+            </w:r>
+          </w:p>
+        </w:tc>
+        <w:tc>
+          <w:tcPr>
+            <w:tcW w:w="4289" w:type="dxa"/>
+          </w:tcPr>
+          <w:p>
+            <w:pPr>
+              <w:rPr>
+                <w:rFonts w:ascii="Frutiger-Light" w:hAnsi="Frutiger-Light"/>
+              </w:rPr>
+            </w:pPr>
+          </w:p>
+        </w:tc>
+      </w:tr>
+      <w:tr>
+        <w:tc>
+          <w:tcPr>
+            <w:tcW w:w="4341" w:type="dxa"/>
+          </w:tcPr>
+          <w:p>
+            <w:pPr>
+              <w:rPr>
+                <w:rFonts w:ascii="Frutiger-Light" w:hAnsi="Frutiger-Light"/>
+                <w:sz w:val="40"/>
+                <w:szCs w:val="40"/>
+              </w:rPr>
+            </w:pPr>
+            <w:r>
+              <w:rPr>
+                <w:rFonts w:ascii="Frutiger-Light" w:hAnsi="Frutiger-Light"/>
+                <w:sz w:val="40"/>
+                <w:szCs w:val="40"/>
+              </w:rPr>
+              <w:t>Commenting</w:t>
+            </w:r>
+          </w:p>
+        </w:tc>
+        <w:tc>
+          <w:tcPr>
+            <w:tcW w:w="4289" w:type="dxa"/>
+          </w:tcPr>
+          <w:p>
+            <w:pPr>
+              <w:rPr>
+                <w:rFonts w:ascii="Frutiger-Light" w:hAnsi="Frutiger-Light"/>
+              </w:rPr>
+            </w:pPr>
+          </w:p>
+        </w:tc>
+      </w:tr>
+      <w:tr>
+        <w:tc>
+          <w:tcPr>
+            <w:tcW w:w="4341" w:type="dxa"/>
+          </w:tcPr>
+          <w:p>
+            <w:pPr>
+              <w:rPr>
+                <w:rFonts w:ascii="Frutiger-Light" w:hAnsi="Frutiger-Light"/>
+                <w:sz w:val="40"/>
+                <w:szCs w:val="40"/>
+              </w:rPr>
+            </w:pPr>
+            <w:r>
+              <w:rPr>
+                <w:rFonts w:ascii="Frutiger-Light" w:hAnsi="Frutiger-Light"/>
+                <w:sz w:val="40"/>
+                <w:szCs w:val="40"/>
+              </w:rPr>
+              <w:t>Rating</w:t>
+            </w:r>
+          </w:p>
+        </w:tc>
+        <w:tc>
+          <w:tcPr>
+            <w:tcW w:w="4289" w:type="dxa"/>
           </w:tcPr>
           <w:p>
             <w:pPr>
@@ -1737,8 +1969,8 @@
         <w:tblLook w:val="01E0" w:firstRow="1" w:lastRow="1" w:firstColumn="1" w:lastColumn="1" w:noHBand="0" w:noVBand="0"/>
       </w:tblPr>
       <w:tblGrid>
-        <w:gridCol w:w="4315"/>
-        <w:gridCol w:w="4315"/>
+        <w:gridCol w:w="4340"/>
+        <w:gridCol w:w="4290"/>
       </w:tblGrid>
       <w:tr>
         <w:tc>
@@ -1793,6 +2025,14 @@
                 <w:szCs w:val="40"/>
               </w:rPr>
             </w:pPr>
+            <w:r>
+              <w:rPr>
+                <w:rFonts w:ascii="Frutiger-Light" w:hAnsi="Frutiger-Light"/>
+                <w:sz w:val="40"/>
+                <w:szCs w:val="40"/>
+              </w:rPr>
+              <w:t xml:space="preserve">Cross Campus Website </w:t>
+            </w:r>
           </w:p>
         </w:tc>
         <w:tc>
@@ -1805,6 +2045,12 @@
                 <w:rFonts w:ascii="Frutiger-Light" w:hAnsi="Frutiger-Light"/>
               </w:rPr>
             </w:pPr>
+            <w:r>
+              <w:rPr>
+                <w:rFonts w:ascii="Frutiger-Light" w:hAnsi="Frutiger-Light"/>
+              </w:rPr>
+              <w:t>We will create a website which will utilize our API to form the web portion of the CCCLE</w:t>
+            </w:r>
           </w:p>
         </w:tc>
       </w:tr>
@@ -1821,6 +2067,14 @@
                 <w:szCs w:val="40"/>
               </w:rPr>
             </w:pPr>
+            <w:r>
+              <w:rPr>
+                <w:rFonts w:ascii="Frutiger-Light" w:hAnsi="Frutiger-Light"/>
+                <w:sz w:val="40"/>
+                <w:szCs w:val="40"/>
+              </w:rPr>
+              <w:t>Cross Campus Mobile App</w:t>
+            </w:r>
           </w:p>
         </w:tc>
         <w:tc>
@@ -1833,6 +2087,12 @@
                 <w:rFonts w:ascii="Frutiger-Light" w:hAnsi="Frutiger-Light"/>
               </w:rPr>
             </w:pPr>
+            <w:r>
+              <w:rPr>
+                <w:rFonts w:ascii="Frutiger-Light" w:hAnsi="Frutiger-Light"/>
+              </w:rPr>
+              <w:t>We will create an android mobile app, utilizing our API to form the mobile portion of the CCCLE</w:t>
+            </w:r>
           </w:p>
         </w:tc>
       </w:tr>
@@ -1849,6 +2109,14 @@
                 <w:szCs w:val="40"/>
               </w:rPr>
             </w:pPr>
+            <w:r>
+              <w:rPr>
+                <w:rFonts w:ascii="Frutiger-Light" w:hAnsi="Frutiger-Light"/>
+                <w:sz w:val="40"/>
+                <w:szCs w:val="40"/>
+              </w:rPr>
+              <w:t>XCampus API</w:t>
+            </w:r>
           </w:p>
         </w:tc>
         <w:tc>
@@ -1861,6 +2129,12 @@
                 <w:rFonts w:ascii="Frutiger-Light" w:hAnsi="Frutiger-Light"/>
               </w:rPr>
             </w:pPr>
+            <w:r>
+              <w:rPr>
+                <w:rFonts w:ascii="Frutiger-Light" w:hAnsi="Frutiger-Light"/>
+              </w:rPr>
+              <w:t>This is the core of the CCCLE, providing functionality and resources for our front end implementations</w:t>
+            </w:r>
           </w:p>
         </w:tc>
       </w:tr>
@@ -1877,6 +2151,14 @@
                 <w:szCs w:val="40"/>
               </w:rPr>
             </w:pPr>
+            <w:r>
+              <w:rPr>
+                <w:rFonts w:ascii="Frutiger-Light" w:hAnsi="Frutiger-Light"/>
+                <w:sz w:val="40"/>
+                <w:szCs w:val="40"/>
+              </w:rPr>
+              <w:t>Live Implementation</w:t>
+            </w:r>
           </w:p>
         </w:tc>
         <w:tc>
@@ -1889,6 +2171,12 @@
                 <w:rFonts w:ascii="Frutiger-Light" w:hAnsi="Frutiger-Light"/>
               </w:rPr>
             </w:pPr>
+            <w:r>
+              <w:rPr>
+                <w:rFonts w:ascii="Frutiger-Light" w:hAnsi="Frutiger-Light"/>
+              </w:rPr>
+              <w:t>Our services will be implemented live</w:t>
+            </w:r>
           </w:p>
         </w:tc>
       </w:tr>
@@ -2134,7 +2422,6 @@
           <w:sz w:val="32"/>
           <w:szCs w:val="32"/>
         </w:rPr>
-        <w:lastRenderedPageBreak/>
         <w:t xml:space="preserve">7. </w:t>
       </w:r>
       <w:r>
@@ -2161,10 +2448,10 @@
         <w:tblLook w:val="01E0" w:firstRow="1" w:lastRow="1" w:firstColumn="1" w:lastColumn="1" w:noHBand="0" w:noVBand="0"/>
       </w:tblPr>
       <w:tblGrid>
-        <w:gridCol w:w="2149"/>
-        <w:gridCol w:w="2148"/>
-        <w:gridCol w:w="2161"/>
-        <w:gridCol w:w="2172"/>
+        <w:gridCol w:w="2174"/>
+        <w:gridCol w:w="2137"/>
+        <w:gridCol w:w="2152"/>
+        <w:gridCol w:w="2167"/>
       </w:tblGrid>
       <w:tr>
         <w:tc>
@@ -2253,10 +2540,34 @@
             <w:pPr>
               <w:rPr>
                 <w:rFonts w:ascii="Frutiger-Light" w:hAnsi="Frutiger-Light"/>
-                <w:sz w:val="72"/>
-                <w:szCs w:val="72"/>
-              </w:rPr>
-            </w:pPr>
+                <w:sz w:val="30"/>
+                <w:szCs w:val="30"/>
+              </w:rPr>
+            </w:pPr>
+            <w:r>
+              <w:rPr>
+                <w:rFonts w:ascii="Frutiger-Light" w:hAnsi="Frutiger-Light"/>
+                <w:sz w:val="30"/>
+                <w:szCs w:val="30"/>
+              </w:rPr>
+              <w:t>Illegal</w:t>
+            </w:r>
+            <w:r>
+              <w:rPr>
+                <w:rFonts w:ascii="Frutiger-Light" w:hAnsi="Frutiger-Light"/>
+                <w:sz w:val="30"/>
+                <w:szCs w:val="30"/>
+              </w:rPr>
+              <w:t xml:space="preserve"> / Contraband</w:t>
+            </w:r>
+            <w:r>
+              <w:rPr>
+                <w:rFonts w:ascii="Frutiger-Light" w:hAnsi="Frutiger-Light"/>
+                <w:sz w:val="30"/>
+                <w:szCs w:val="30"/>
+              </w:rPr>
+              <w:t xml:space="preserve"> Content Being Uploaded</w:t>
+            </w:r>
           </w:p>
         </w:tc>
         <w:tc>
@@ -2265,10 +2576,21 @@
           </w:tcPr>
           <w:p>
             <w:pPr>
-              <w:rPr>
-                <w:rFonts w:ascii="Frutiger-Light" w:hAnsi="Frutiger-Light"/>
-              </w:rPr>
-            </w:pPr>
+              <w:jc w:val="center"/>
+              <w:rPr>
+                <w:rFonts w:ascii="Frutiger-Light" w:hAnsi="Frutiger-Light"/>
+                <w:sz w:val="64"/>
+                <w:szCs w:val="64"/>
+              </w:rPr>
+            </w:pPr>
+            <w:r>
+              <w:rPr>
+                <w:rFonts w:ascii="Frutiger-Light" w:hAnsi="Frutiger-Light"/>
+                <w:sz w:val="64"/>
+                <w:szCs w:val="64"/>
+              </w:rPr>
+              <w:t>H</w:t>
+            </w:r>
           </w:p>
         </w:tc>
         <w:tc>
@@ -2277,10 +2599,21 @@
           </w:tcPr>
           <w:p>
             <w:pPr>
-              <w:rPr>
-                <w:rFonts w:ascii="Frutiger-Light" w:hAnsi="Frutiger-Light"/>
-              </w:rPr>
-            </w:pPr>
+              <w:jc w:val="center"/>
+              <w:rPr>
+                <w:rFonts w:ascii="Frutiger-Light" w:hAnsi="Frutiger-Light"/>
+                <w:sz w:val="64"/>
+                <w:szCs w:val="64"/>
+              </w:rPr>
+            </w:pPr>
+            <w:r>
+              <w:rPr>
+                <w:rFonts w:ascii="Frutiger-Light" w:hAnsi="Frutiger-Light"/>
+                <w:sz w:val="64"/>
+                <w:szCs w:val="64"/>
+              </w:rPr>
+              <w:t>H</w:t>
+            </w:r>
           </w:p>
         </w:tc>
         <w:tc>
@@ -2293,6 +2626,12 @@
                 <w:rFonts w:ascii="Frutiger-Light" w:hAnsi="Frutiger-Light"/>
               </w:rPr>
             </w:pPr>
+            <w:r>
+              <w:rPr>
+                <w:rFonts w:ascii="Frutiger-Light" w:hAnsi="Frutiger-Light"/>
+              </w:rPr>
+              <w:t>Monitoring and pre-approving all uploads before hosting them. Registering users with institutional emails.</w:t>
+            </w:r>
           </w:p>
         </w:tc>
       </w:tr>
@@ -2305,10 +2644,106 @@
             <w:pPr>
               <w:rPr>
                 <w:rFonts w:ascii="Frutiger-Light" w:hAnsi="Frutiger-Light"/>
-                <w:sz w:val="72"/>
-                <w:szCs w:val="72"/>
-              </w:rPr>
-            </w:pPr>
+                <w:sz w:val="30"/>
+                <w:szCs w:val="30"/>
+              </w:rPr>
+            </w:pPr>
+            <w:r>
+              <w:rPr>
+                <w:rFonts w:ascii="Frutiger-Light" w:hAnsi="Frutiger-Light"/>
+                <w:sz w:val="30"/>
+                <w:szCs w:val="30"/>
+              </w:rPr>
+              <w:t>Database breach/loss</w:t>
+            </w:r>
+          </w:p>
+        </w:tc>
+        <w:tc>
+          <w:tcPr>
+            <w:tcW w:w="2214" w:type="dxa"/>
+          </w:tcPr>
+          <w:p>
+            <w:pPr>
+              <w:jc w:val="center"/>
+              <w:rPr>
+                <w:rFonts w:ascii="Frutiger-Light" w:hAnsi="Frutiger-Light"/>
+                <w:sz w:val="64"/>
+                <w:szCs w:val="64"/>
+              </w:rPr>
+            </w:pPr>
+            <w:r>
+              <w:rPr>
+                <w:rFonts w:ascii="Frutiger-Light" w:hAnsi="Frutiger-Light"/>
+                <w:sz w:val="64"/>
+                <w:szCs w:val="64"/>
+              </w:rPr>
+              <w:t>H</w:t>
+            </w:r>
+          </w:p>
+        </w:tc>
+        <w:tc>
+          <w:tcPr>
+            <w:tcW w:w="2214" w:type="dxa"/>
+          </w:tcPr>
+          <w:p>
+            <w:pPr>
+              <w:jc w:val="center"/>
+              <w:rPr>
+                <w:rFonts w:ascii="Frutiger-Light" w:hAnsi="Frutiger-Light"/>
+                <w:sz w:val="64"/>
+                <w:szCs w:val="64"/>
+              </w:rPr>
+            </w:pPr>
+            <w:r>
+              <w:rPr>
+                <w:rFonts w:ascii="Frutiger-Light" w:hAnsi="Frutiger-Light"/>
+                <w:sz w:val="64"/>
+                <w:szCs w:val="64"/>
+              </w:rPr>
+              <w:t>L</w:t>
+            </w:r>
+          </w:p>
+        </w:tc>
+        <w:tc>
+          <w:tcPr>
+            <w:tcW w:w="2214" w:type="dxa"/>
+          </w:tcPr>
+          <w:p>
+            <w:pPr>
+              <w:rPr>
+                <w:rFonts w:ascii="Frutiger-Light" w:hAnsi="Frutiger-Light"/>
+              </w:rPr>
+            </w:pPr>
+            <w:r>
+              <w:rPr>
+                <w:rFonts w:ascii="Frutiger-Light" w:hAnsi="Frutiger-Light"/>
+              </w:rPr>
+              <w:t>Using an API to communicate with database. Making use of backups.</w:t>
+            </w:r>
+          </w:p>
+        </w:tc>
+      </w:tr>
+      <w:tr>
+        <w:tc>
+          <w:tcPr>
+            <w:tcW w:w="2214" w:type="dxa"/>
+          </w:tcPr>
+          <w:p>
+            <w:pPr>
+              <w:rPr>
+                <w:rFonts w:ascii="Frutiger-Light" w:hAnsi="Frutiger-Light"/>
+                <w:sz w:val="40"/>
+                <w:szCs w:val="40"/>
+              </w:rPr>
+            </w:pPr>
+            <w:r>
+              <w:rPr>
+                <w:rFonts w:ascii="Frutiger-Light" w:hAnsi="Frutiger-Light"/>
+                <w:sz w:val="40"/>
+                <w:szCs w:val="40"/>
+              </w:rPr>
+              <w:t>???</w:t>
+            </w:r>
           </w:p>
         </w:tc>
         <w:tc>
@@ -2937,7 +3372,6 @@
           <w:sz w:val="32"/>
           <w:szCs w:val="32"/>
         </w:rPr>
-        <w:lastRenderedPageBreak/>
         <w:t xml:space="preserve">9. </w:t>
       </w:r>
       <w:r>
@@ -5352,6 +5786,14 @@
                 <w:szCs w:val="44"/>
               </w:rPr>
             </w:pPr>
+            <w:r>
+              <w:rPr>
+                <w:rFonts w:ascii="Frutiger-Light" w:hAnsi="Frutiger-Light"/>
+                <w:sz w:val="44"/>
+                <w:szCs w:val="44"/>
+              </w:rPr>
+              <w:t>Project Presentation</w:t>
+            </w:r>
           </w:p>
         </w:tc>
         <w:tc>
@@ -5364,6 +5806,12 @@
                 <w:rFonts w:ascii="Frutiger-Light" w:hAnsi="Frutiger-Light"/>
               </w:rPr>
             </w:pPr>
+            <w:r>
+              <w:rPr>
+                <w:rFonts w:ascii="Frutiger-Light" w:hAnsi="Frutiger-Light"/>
+              </w:rPr>
+              <w:t>October 18</w:t>
+            </w:r>
           </w:p>
         </w:tc>
         <w:tc>
@@ -5392,6 +5840,14 @@
                 <w:szCs w:val="44"/>
               </w:rPr>
             </w:pPr>
+            <w:r>
+              <w:rPr>
+                <w:rFonts w:ascii="Frutiger-Light" w:hAnsi="Frutiger-Light"/>
+                <w:sz w:val="44"/>
+                <w:szCs w:val="44"/>
+              </w:rPr>
+              <w:t>Analysis and Design</w:t>
+            </w:r>
           </w:p>
         </w:tc>
         <w:tc>
@@ -5404,6 +5860,12 @@
                 <w:rFonts w:ascii="Frutiger-Light" w:hAnsi="Frutiger-Light"/>
               </w:rPr>
             </w:pPr>
+            <w:r>
+              <w:rPr>
+                <w:rFonts w:ascii="Frutiger-Light" w:hAnsi="Frutiger-Light"/>
+              </w:rPr>
+              <w:t>November 11</w:t>
+            </w:r>
           </w:p>
         </w:tc>
         <w:tc>
@@ -5432,6 +5894,14 @@
                 <w:szCs w:val="44"/>
               </w:rPr>
             </w:pPr>
+            <w:r>
+              <w:rPr>
+                <w:rFonts w:ascii="Frutiger-Light" w:hAnsi="Frutiger-Light"/>
+                <w:sz w:val="44"/>
+                <w:szCs w:val="44"/>
+              </w:rPr>
+              <w:t>Wireframes / Prototype</w:t>
+            </w:r>
           </w:p>
         </w:tc>
         <w:tc>
@@ -5444,6 +5914,14 @@
                 <w:rFonts w:ascii="Frutiger-Light" w:hAnsi="Frutiger-Light"/>
               </w:rPr>
             </w:pPr>
+            <w:r>
+              <w:rPr>
+                <w:rFonts w:ascii="Frutiger-Light" w:hAnsi="Frutiger-Light"/>
+              </w:rPr>
+              <w:t>Week 12</w:t>
+            </w:r>
+            <w:bookmarkStart w:id="2" w:name="_GoBack"/>
+            <w:bookmarkEnd w:id="2"/>
           </w:p>
         </w:tc>
         <w:tc>
@@ -5570,7 +6048,6 @@
           <w:sz w:val="32"/>
           <w:szCs w:val="32"/>
         </w:rPr>
-        <w:lastRenderedPageBreak/>
         <w:t>12</w:t>
       </w:r>
       <w:r>
@@ -6222,7 +6699,6 @@
           <w:szCs w:val="32"/>
           <w:shd w:val="clear" w:color="auto" w:fill="FFFFFF"/>
         </w:rPr>
-        <w:lastRenderedPageBreak/>
         <w:t>TEAM CHARTER</w:t>
       </w:r>
     </w:p>
@@ -6446,6 +6922,7 @@
           <w:color w:val="000000"/>
           <w:shd w:val="clear" w:color="auto" w:fill="FFFFFF"/>
         </w:rPr>
+        <w:lastRenderedPageBreak/>
         <w:t>4. Team composition</w:t>
       </w:r>
     </w:p>
@@ -6594,7 +7071,6 @@
           <w:color w:val="000000"/>
           <w:shd w:val="clear" w:color="auto" w:fill="FFFFFF"/>
         </w:rPr>
-        <w:lastRenderedPageBreak/>
         <w:t>7. Team Performance Assessment</w:t>
       </w:r>
     </w:p>
@@ -6773,7 +7249,7 @@
         <w:sz w:val="20"/>
         <w:szCs w:val="20"/>
       </w:rPr>
-      <w:t>8</w:t>
+      <w:t>7</w:t>
     </w:r>
     <w:r>
       <w:rPr>
@@ -7541,6 +8017,7 @@
     <w:lsdException w:name="Table Web 2" w:semiHidden="1" w:unhideWhenUsed="1"/>
     <w:lsdException w:name="Table Web 3" w:semiHidden="1" w:unhideWhenUsed="1"/>
     <w:lsdException w:name="Balloon Text" w:semiHidden="1" w:unhideWhenUsed="1"/>
+    <w:lsdException w:name="Table Theme" w:semiHidden="1" w:unhideWhenUsed="1"/>
     <w:lsdException w:name="Placeholder Text" w:semiHidden="1" w:uiPriority="99"/>
     <w:lsdException w:name="No Spacing" w:uiPriority="1" w:qFormat="1"/>
     <w:lsdException w:name="Light Shading" w:uiPriority="60"/>

</xml_diff>